<commit_message>
Added an extra paragraph at the end, for to answer a question last night
</commit_message>
<xml_diff>
--- a/Lab1/Q7 and 8 document.docx
+++ b/Lab1/Q7 and 8 document.docx
@@ -6,48 +6,27 @@
       <w:pPr>
         <w:jc w:val="center"/>
         <w:rPr>
+          <w:b/>
+          <w:noProof/>
+          <w:sz w:val="32"/>
+          <w:szCs w:val="32"/>
+        </w:rPr>
+      </w:pPr>
+      <w:r>
+        <w:rPr>
           <w:rFonts w:hint="eastAsia"/>
           <w:b/>
           <w:noProof/>
           <w:sz w:val="32"/>
           <w:szCs w:val="32"/>
         </w:rPr>
-      </w:pPr>
-      <w:r>
-        <w:rPr>
-          <w:rFonts w:hint="eastAsia"/>
-          <w:b/>
-          <w:noProof/>
-          <w:sz w:val="32"/>
-          <w:szCs w:val="32"/>
-        </w:rPr>
-        <w:t xml:space="preserve">Question </w:t>
-      </w:r>
-      <w:r>
-        <w:rPr>
-          <w:rFonts w:hint="eastAsia"/>
-          <w:b/>
-          <w:noProof/>
-          <w:sz w:val="32"/>
-          <w:szCs w:val="32"/>
-        </w:rPr>
-        <w:t>7</w:t>
-      </w:r>
-      <w:r>
-        <w:rPr>
-          <w:rFonts w:hint="eastAsia"/>
-          <w:b/>
-          <w:noProof/>
-          <w:sz w:val="32"/>
-          <w:szCs w:val="32"/>
-        </w:rPr>
-        <w:t xml:space="preserve"> answers</w:t>
+        <w:t>Question 7 answers</w:t>
       </w:r>
     </w:p>
     <w:p>
       <w:pPr>
         <w:rPr>
-          <w:rFonts w:ascii="Times New Roman" w:hAnsi="Times New Roman" w:cs="Times New Roman" w:hint="eastAsia"/>
+          <w:rFonts w:ascii="Times New Roman" w:hAnsi="Times New Roman" w:cs="Times New Roman"/>
           <w:noProof/>
           <w:sz w:val="24"/>
           <w:szCs w:val="24"/>
@@ -71,7 +50,7 @@
           <w:numId w:val="1"/>
         </w:numPr>
         <w:rPr>
-          <w:rFonts w:ascii="Times New Roman" w:hAnsi="Times New Roman" w:cs="Times New Roman" w:hint="eastAsia"/>
+          <w:rFonts w:ascii="Times New Roman" w:hAnsi="Times New Roman" w:cs="Times New Roman"/>
           <w:noProof/>
           <w:sz w:val="24"/>
           <w:szCs w:val="24"/>
@@ -95,7 +74,7 @@
           <w:numId w:val="1"/>
         </w:numPr>
         <w:rPr>
-          <w:rFonts w:ascii="Times New Roman" w:hAnsi="Times New Roman" w:cs="Times New Roman" w:hint="eastAsia"/>
+          <w:rFonts w:ascii="Times New Roman" w:hAnsi="Times New Roman" w:cs="Times New Roman"/>
           <w:noProof/>
           <w:sz w:val="24"/>
           <w:szCs w:val="24"/>
@@ -119,7 +98,7 @@
           <w:numId w:val="1"/>
         </w:numPr>
         <w:rPr>
-          <w:rFonts w:ascii="Times New Roman" w:hAnsi="Times New Roman" w:cs="Times New Roman" w:hint="eastAsia"/>
+          <w:rFonts w:ascii="Times New Roman" w:hAnsi="Times New Roman" w:cs="Times New Roman"/>
           <w:noProof/>
           <w:sz w:val="24"/>
           <w:szCs w:val="24"/>
@@ -138,7 +117,7 @@
     <w:p>
       <w:pPr>
         <w:rPr>
-          <w:rFonts w:ascii="Times New Roman" w:hAnsi="Times New Roman" w:cs="Times New Roman" w:hint="eastAsia"/>
+          <w:rFonts w:ascii="Times New Roman" w:hAnsi="Times New Roman" w:cs="Times New Roman"/>
           <w:noProof/>
           <w:sz w:val="24"/>
           <w:szCs w:val="24"/>
@@ -162,7 +141,7 @@
           <w:numId w:val="2"/>
         </w:numPr>
         <w:rPr>
-          <w:rFonts w:ascii="Times New Roman" w:hAnsi="Times New Roman" w:cs="Times New Roman" w:hint="eastAsia"/>
+          <w:rFonts w:ascii="Times New Roman" w:hAnsi="Times New Roman" w:cs="Times New Roman"/>
           <w:noProof/>
           <w:sz w:val="24"/>
           <w:szCs w:val="24"/>
@@ -228,37 +207,29 @@
         </w:rPr>
         <w:t xml:space="preserve"> = used to keep track of total number of packets generated and number of dropped packets</w:t>
       </w:r>
-      <w:bookmarkStart w:id="0" w:name="_GoBack"/>
-      <w:bookmarkEnd w:id="0"/>
     </w:p>
     <w:p>
       <w:pPr>
         <w:jc w:val="center"/>
         <w:rPr>
+          <w:b/>
+          <w:noProof/>
+          <w:sz w:val="32"/>
+          <w:szCs w:val="32"/>
+        </w:rPr>
+      </w:pPr>
+      <w:r>
+        <w:rPr>
           <w:rFonts w:hint="eastAsia"/>
           <w:b/>
           <w:noProof/>
           <w:sz w:val="32"/>
           <w:szCs w:val="32"/>
         </w:rPr>
-      </w:pPr>
-      <w:r>
-        <w:rPr>
-          <w:rFonts w:hint="eastAsia"/>
-          <w:b/>
-          <w:noProof/>
-          <w:sz w:val="32"/>
-          <w:szCs w:val="32"/>
-        </w:rPr>
         <w:t>Question 8 answers</w:t>
       </w:r>
     </w:p>
     <w:p>
-      <w:pPr>
-        <w:rPr>
-          <w:rFonts w:hint="eastAsia"/>
-        </w:rPr>
-      </w:pPr>
       <w:r>
         <w:rPr>
           <w:noProof/>
@@ -303,7 +274,7 @@
     <w:p>
       <w:pPr>
         <w:rPr>
-          <w:rFonts w:ascii="Times New Roman" w:hAnsi="Times New Roman" w:cs="Times New Roman" w:hint="eastAsia"/>
+          <w:rFonts w:ascii="Times New Roman" w:hAnsi="Times New Roman" w:cs="Times New Roman"/>
           <w:sz w:val="24"/>
           <w:szCs w:val="24"/>
         </w:rPr>
@@ -371,7 +342,7 @@
     <w:p>
       <w:pPr>
         <w:rPr>
-          <w:rFonts w:ascii="Times New Roman" w:hAnsi="Times New Roman" w:cs="Times New Roman" w:hint="eastAsia"/>
+          <w:rFonts w:ascii="Times New Roman" w:hAnsi="Times New Roman" w:cs="Times New Roman"/>
           <w:sz w:val="24"/>
           <w:szCs w:val="24"/>
         </w:rPr>
@@ -421,7 +392,7 @@
     <w:p>
       <w:pPr>
         <w:rPr>
-          <w:rFonts w:ascii="Times New Roman" w:hAnsi="Times New Roman" w:cs="Times New Roman" w:hint="eastAsia"/>
+          <w:rFonts w:ascii="Times New Roman" w:hAnsi="Times New Roman" w:cs="Times New Roman"/>
           <w:sz w:val="24"/>
           <w:szCs w:val="24"/>
         </w:rPr>
@@ -465,55 +436,7 @@
           <w:sz w:val="24"/>
           <w:szCs w:val="24"/>
         </w:rPr>
-        <w:t>. The</w:t>
-      </w:r>
-      <w:r>
-        <w:rPr>
-          <w:rFonts w:ascii="Times New Roman" w:hAnsi="Times New Roman" w:cs="Times New Roman" w:hint="eastAsia"/>
-          <w:sz w:val="24"/>
-          <w:szCs w:val="24"/>
-        </w:rPr>
-        <w:t xml:space="preserve"> average</w:t>
-      </w:r>
-      <w:r>
-        <w:rPr>
-          <w:rFonts w:ascii="Times New Roman" w:hAnsi="Times New Roman" w:cs="Times New Roman" w:hint="eastAsia"/>
-          <w:sz w:val="24"/>
-          <w:szCs w:val="24"/>
-        </w:rPr>
-        <w:t xml:space="preserve"> </w:t>
-      </w:r>
-      <w:r>
-        <w:rPr>
-          <w:rFonts w:ascii="Times New Roman" w:hAnsi="Times New Roman" w:cs="Times New Roman" w:hint="eastAsia"/>
-          <w:sz w:val="24"/>
-          <w:szCs w:val="24"/>
-        </w:rPr>
-        <w:t>delay time</w:t>
-      </w:r>
-      <w:r>
-        <w:rPr>
-          <w:rFonts w:ascii="Times New Roman" w:hAnsi="Times New Roman" w:cs="Times New Roman" w:hint="eastAsia"/>
-          <w:sz w:val="24"/>
-          <w:szCs w:val="24"/>
-        </w:rPr>
-        <w:t xml:space="preserve"> of packets in the buffer increase</w:t>
-      </w:r>
-      <w:r>
-        <w:rPr>
-          <w:rFonts w:ascii="Times New Roman" w:hAnsi="Times New Roman" w:cs="Times New Roman" w:hint="eastAsia"/>
-          <w:sz w:val="24"/>
-          <w:szCs w:val="24"/>
-        </w:rPr>
-        <w:t>d</w:t>
-      </w:r>
-      <w:r>
-        <w:rPr>
-          <w:rFonts w:ascii="Times New Roman" w:hAnsi="Times New Roman" w:cs="Times New Roman" w:hint="eastAsia"/>
-          <w:sz w:val="24"/>
-          <w:szCs w:val="24"/>
-        </w:rPr>
-        <w:t xml:space="preserve"> as the </w:t>
+        <w:t xml:space="preserve">. The average delay time of packets in the buffer increased as the </w:t>
       </w:r>
       <w:r>
         <w:rPr>
@@ -547,15 +470,7 @@
           <w:sz w:val="24"/>
           <w:szCs w:val="24"/>
         </w:rPr>
-        <w:t xml:space="preserve"> value means larger service time required to serve each packet</w:t>
-      </w:r>
-      <w:r>
-        <w:rPr>
-          <w:rFonts w:ascii="Times New Roman" w:hAnsi="Times New Roman" w:cs="Times New Roman" w:hint="eastAsia"/>
-          <w:sz w:val="24"/>
-          <w:szCs w:val="24"/>
-        </w:rPr>
-        <w:t xml:space="preserve">. Because more time was require for packets to leave the server at higher </w:t>
+        <w:t xml:space="preserve"> value means larger service time required to serve each packet. Because more time was require for packets to leave the server at higher </w:t>
       </w:r>
       <w:r>
         <w:rPr>
@@ -594,7 +509,7 @@
     <w:p>
       <w:pPr>
         <w:rPr>
-          <w:rFonts w:ascii="Times New Roman" w:hAnsi="Times New Roman" w:cs="Times New Roman" w:hint="eastAsia"/>
+          <w:rFonts w:ascii="Times New Roman" w:hAnsi="Times New Roman" w:cs="Times New Roman"/>
           <w:sz w:val="24"/>
           <w:szCs w:val="24"/>
         </w:rPr>
@@ -643,12 +558,12 @@
     <w:p>
       <w:pPr>
         <w:rPr>
-          <w:rFonts w:ascii="Times New Roman" w:hAnsi="Times New Roman" w:cs="Times New Roman" w:hint="eastAsia"/>
-          <w:sz w:val="24"/>
-          <w:szCs w:val="24"/>
-        </w:rPr>
-      </w:pPr>
-      <w:bookmarkStart w:id="1" w:name="OLE_LINK1"/>
+          <w:rFonts w:ascii="Times New Roman" w:hAnsi="Times New Roman" w:cs="Times New Roman"/>
+          <w:sz w:val="24"/>
+          <w:szCs w:val="24"/>
+        </w:rPr>
+      </w:pPr>
+      <w:bookmarkStart w:id="0" w:name="OLE_LINK1"/>
       <w:r>
         <w:rPr>
           <w:rFonts w:ascii="Times New Roman" w:hAnsi="Times New Roman" w:cs="Times New Roman"/>
@@ -707,7 +622,7 @@
         </w:rPr>
         <w:t>.</w:t>
       </w:r>
-      <w:bookmarkEnd w:id="1"/>
+      <w:bookmarkEnd w:id="0"/>
       <w:r>
         <w:rPr>
           <w:rFonts w:ascii="Times New Roman" w:hAnsi="Times New Roman" w:cs="Times New Roman" w:hint="eastAsia"/>
@@ -787,7 +702,7 @@
     <w:p>
       <w:pPr>
         <w:rPr>
-          <w:rFonts w:ascii="Times New Roman" w:hAnsi="Times New Roman" w:cs="Times New Roman" w:hint="eastAsia"/>
+          <w:rFonts w:ascii="Times New Roman" w:hAnsi="Times New Roman" w:cs="Times New Roman"/>
           <w:sz w:val="24"/>
           <w:szCs w:val="24"/>
         </w:rPr>
@@ -942,6 +857,100 @@
         </w:rPr>
         <w:t xml:space="preserve"> values, there are more packets waiting to be served by the server, hence there is always a packet being pushed into the server.</w:t>
       </w:r>
+    </w:p>
+    <w:p>
+      <w:pPr>
+        <w:rPr>
+          <w:rFonts w:ascii="Times New Roman" w:hAnsi="Times New Roman" w:cs="Times New Roman" w:hint="eastAsia"/>
+          <w:sz w:val="24"/>
+          <w:szCs w:val="24"/>
+        </w:rPr>
+      </w:pPr>
+    </w:p>
+    <w:p>
+      <w:pPr>
+        <w:rPr>
+          <w:rFonts w:ascii="Times New Roman" w:hAnsi="Times New Roman" w:cs="Times New Roman" w:hint="eastAsia"/>
+          <w:sz w:val="24"/>
+          <w:szCs w:val="24"/>
+        </w:rPr>
+      </w:pPr>
+      <w:r>
+        <w:rPr>
+          <w:rFonts w:ascii="Times New Roman" w:hAnsi="Times New Roman" w:cs="Times New Roman" w:hint="eastAsia"/>
+          <w:sz w:val="24"/>
+          <w:szCs w:val="24"/>
+        </w:rPr>
+        <w:t xml:space="preserve">When </w:t>
+      </w:r>
+      <w:r>
+        <w:rPr>
+          <w:rFonts w:ascii="Times New Roman" w:hAnsi="Times New Roman" w:cs="Times New Roman"/>
+          <w:sz w:val="24"/>
+          <w:szCs w:val="24"/>
+          <w:lang w:eastAsia="en-CA"/>
+        </w:rPr>
+        <w:t>ρ</w:t>
+      </w:r>
+      <w:r>
+        <w:rPr>
+          <w:rFonts w:ascii="Times New Roman" w:hAnsi="Times New Roman" w:cs="Times New Roman" w:hint="eastAsia"/>
+          <w:sz w:val="24"/>
+          <w:szCs w:val="24"/>
+        </w:rPr>
+        <w:t xml:space="preserve"> was increased to 5, the P</w:t>
+      </w:r>
+      <w:r>
+        <w:rPr>
+          <w:rFonts w:ascii="Times New Roman" w:hAnsi="Times New Roman" w:cs="Times New Roman" w:hint="eastAsia"/>
+          <w:sz w:val="24"/>
+          <w:szCs w:val="24"/>
+          <w:vertAlign w:val="subscript"/>
+        </w:rPr>
+        <w:t>Loss</w:t>
+      </w:r>
+      <w:r>
+        <w:rPr>
+          <w:rFonts w:ascii="Times New Roman" w:hAnsi="Times New Roman" w:cs="Times New Roman" w:hint="eastAsia"/>
+          <w:sz w:val="24"/>
+          <w:szCs w:val="24"/>
+        </w:rPr>
+        <w:t xml:space="preserve"> rate was increased to 80%. This is </w:t>
+      </w:r>
+      <w:r>
+        <w:rPr>
+          <w:rFonts w:ascii="Times New Roman" w:hAnsi="Times New Roman" w:cs="Times New Roman"/>
+          <w:sz w:val="24"/>
+          <w:szCs w:val="24"/>
+        </w:rPr>
+        <w:t>because</w:t>
+      </w:r>
+      <w:r>
+        <w:rPr>
+          <w:rFonts w:ascii="Times New Roman" w:hAnsi="Times New Roman" w:cs="Times New Roman" w:hint="eastAsia"/>
+          <w:sz w:val="24"/>
+          <w:szCs w:val="24"/>
+        </w:rPr>
+        <w:t xml:space="preserve"> the time required to serve an individual packet is very long, and the buffer gets full very quickly. </w:t>
+      </w:r>
+      <w:r>
+        <w:rPr>
+          <w:rFonts w:ascii="Times New Roman" w:hAnsi="Times New Roman" w:cs="Times New Roman"/>
+          <w:sz w:val="24"/>
+          <w:szCs w:val="24"/>
+        </w:rPr>
+        <w:t>Because</w:t>
+      </w:r>
+      <w:r>
+        <w:rPr>
+          <w:rFonts w:ascii="Times New Roman" w:hAnsi="Times New Roman" w:cs="Times New Roman" w:hint="eastAsia"/>
+          <w:sz w:val="24"/>
+          <w:szCs w:val="24"/>
+        </w:rPr>
+        <w:t xml:space="preserve"> the buffer is full for most of the execution time, majority of arriving packets were dropped.</w:t>
+      </w:r>
+      <w:bookmarkStart w:id="1" w:name="_GoBack"/>
+      <w:bookmarkEnd w:id="1"/>
     </w:p>
     <w:sectPr>
       <w:pgSz w:w="12240" w:h="15840"/>

</xml_diff>